<commit_message>
Books browser and editor created
</commit_message>
<xml_diff>
--- a/Описание тестового задания.docx
+++ b/Описание тестового задания.docx
@@ -26,8 +26,6 @@
         </w:rPr>
         <w:t>Описание тестового задания</w:t>
       </w:r>
-      <w:bookmarkStart w:id="0" w:name="_GoBack"/>
-      <w:bookmarkEnd w:id="0"/>
     </w:p>
     <w:p>
       <w:pPr>
@@ -2124,9 +2122,18 @@
         <w:rPr>
           <w:rFonts w:ascii="Arial" w:eastAsia="Times New Roman" w:hAnsi="Arial" w:cs="Arial"/>
           <w:color w:val="000000"/>
-          <w:lang w:val="ru-RU"/>
-        </w:rPr>
-        <w:t>Таблицу с полями (пагинация обязательна):</w:t>
+          <w:highlight w:val="yellow"/>
+          <w:lang w:val="ru-RU"/>
+        </w:rPr>
+        <w:t>Таблицу с полями</w:t>
+      </w:r>
+      <w:r>
+        <w:rPr>
+          <w:rFonts w:ascii="Arial" w:eastAsia="Times New Roman" w:hAnsi="Arial" w:cs="Arial"/>
+          <w:color w:val="000000"/>
+          <w:lang w:val="ru-RU"/>
+        </w:rPr>
+        <w:t xml:space="preserve"> (пагинация обязательна):</w:t>
       </w:r>
     </w:p>
     <w:p>
@@ -2140,12 +2147,14 @@
         <w:rPr>
           <w:rFonts w:ascii="Arial" w:eastAsia="Times New Roman" w:hAnsi="Arial" w:cs="Arial"/>
           <w:color w:val="000000"/>
-        </w:rPr>
-      </w:pPr>
-      <w:r>
-        <w:rPr>
-          <w:rFonts w:ascii="Arial" w:eastAsia="Times New Roman" w:hAnsi="Arial" w:cs="Arial"/>
-          <w:color w:val="000000"/>
+          <w:highlight w:val="yellow"/>
+        </w:rPr>
+      </w:pPr>
+      <w:r>
+        <w:rPr>
+          <w:rFonts w:ascii="Arial" w:eastAsia="Times New Roman" w:hAnsi="Arial" w:cs="Arial"/>
+          <w:color w:val="000000"/>
+          <w:highlight w:val="yellow"/>
         </w:rPr>
         <w:t>id</w:t>
       </w:r>
@@ -2161,12 +2170,14 @@
         <w:rPr>
           <w:rFonts w:ascii="Arial" w:eastAsia="Times New Roman" w:hAnsi="Arial" w:cs="Arial"/>
           <w:color w:val="000000"/>
-        </w:rPr>
-      </w:pPr>
-      <w:r>
-        <w:rPr>
-          <w:rFonts w:ascii="Arial" w:eastAsia="Times New Roman" w:hAnsi="Arial" w:cs="Arial"/>
-          <w:color w:val="000000"/>
+          <w:highlight w:val="yellow"/>
+        </w:rPr>
+      </w:pPr>
+      <w:r>
+        <w:rPr>
+          <w:rFonts w:ascii="Arial" w:eastAsia="Times New Roman" w:hAnsi="Arial" w:cs="Arial"/>
+          <w:color w:val="000000"/>
+          <w:highlight w:val="yellow"/>
         </w:rPr>
         <w:t>name</w:t>
       </w:r>
@@ -2182,12 +2193,14 @@
         <w:rPr>
           <w:rFonts w:ascii="Arial" w:eastAsia="Times New Roman" w:hAnsi="Arial" w:cs="Arial"/>
           <w:color w:val="000000"/>
-        </w:rPr>
-      </w:pPr>
-      <w:r>
-        <w:rPr>
-          <w:rFonts w:ascii="Arial" w:eastAsia="Times New Roman" w:hAnsi="Arial" w:cs="Arial"/>
-          <w:color w:val="000000"/>
+          <w:highlight w:val="yellow"/>
+        </w:rPr>
+      </w:pPr>
+      <w:r>
+        <w:rPr>
+          <w:rFonts w:ascii="Arial" w:eastAsia="Times New Roman" w:hAnsi="Arial" w:cs="Arial"/>
+          <w:color w:val="000000"/>
+          <w:highlight w:val="yellow"/>
         </w:rPr>
         <w:t>author (Ф.И.О.)</w:t>
       </w:r>
@@ -2203,12 +2216,14 @@
         <w:rPr>
           <w:rFonts w:ascii="Arial" w:eastAsia="Times New Roman" w:hAnsi="Arial" w:cs="Arial"/>
           <w:color w:val="000000"/>
-        </w:rPr>
-      </w:pPr>
-      <w:r>
-        <w:rPr>
-          <w:rFonts w:ascii="Arial" w:eastAsia="Times New Roman" w:hAnsi="Arial" w:cs="Arial"/>
-          <w:color w:val="000000"/>
+          <w:highlight w:val="yellow"/>
+        </w:rPr>
+      </w:pPr>
+      <w:r>
+        <w:rPr>
+          <w:rFonts w:ascii="Arial" w:eastAsia="Times New Roman" w:hAnsi="Arial" w:cs="Arial"/>
+          <w:color w:val="000000"/>
+          <w:highlight w:val="yellow"/>
         </w:rPr>
         <w:t>year</w:t>
       </w:r>
@@ -2224,12 +2239,14 @@
         <w:rPr>
           <w:rFonts w:ascii="Arial" w:eastAsia="Times New Roman" w:hAnsi="Arial" w:cs="Arial"/>
           <w:color w:val="000000"/>
-        </w:rPr>
-      </w:pPr>
-      <w:r>
-        <w:rPr>
-          <w:rFonts w:ascii="Arial" w:eastAsia="Times New Roman" w:hAnsi="Arial" w:cs="Arial"/>
-          <w:color w:val="000000"/>
+          <w:highlight w:val="yellow"/>
+        </w:rPr>
+      </w:pPr>
+      <w:r>
+        <w:rPr>
+          <w:rFonts w:ascii="Arial" w:eastAsia="Times New Roman" w:hAnsi="Arial" w:cs="Arial"/>
+          <w:color w:val="000000"/>
+          <w:highlight w:val="yellow"/>
         </w:rPr>
         <w:t>edition</w:t>
       </w:r>
@@ -2244,14 +2261,16 @@
         <w:textAlignment w:val="baseline"/>
         <w:rPr>
           <w:rFonts w:ascii="Arial" w:eastAsia="Times New Roman" w:hAnsi="Arial" w:cs="Arial"/>
-          <w:color w:val="000000"/>
-          <w:lang w:val="ru-RU"/>
-        </w:rPr>
-      </w:pPr>
-      <w:r>
-        <w:rPr>
-          <w:rFonts w:ascii="Arial" w:eastAsia="Times New Roman" w:hAnsi="Arial" w:cs="Arial"/>
-          <w:color w:val="000000"/>
+          <w:color w:val="FF0000"/>
+          <w:highlight w:val="yellow"/>
+          <w:lang w:val="ru-RU"/>
+        </w:rPr>
+      </w:pPr>
+      <w:r>
+        <w:rPr>
+          <w:rFonts w:ascii="Arial" w:eastAsia="Times New Roman" w:hAnsi="Arial" w:cs="Arial"/>
+          <w:color w:val="FF0000"/>
+          <w:highlight w:val="yellow"/>
           <w:lang w:val="ru-RU"/>
         </w:rPr>
         <w:t>Кнопку импорта данных из внешнего источника;</w:t>
@@ -2275,9 +2294,18 @@
         <w:rPr>
           <w:rFonts w:ascii="Arial" w:eastAsia="Times New Roman" w:hAnsi="Arial" w:cs="Arial"/>
           <w:color w:val="000000"/>
-          <w:lang w:val="ru-RU"/>
-        </w:rPr>
-        <w:t>Кнопку редактирования текущей выбранной записи.</w:t>
+          <w:highlight w:val="yellow"/>
+          <w:lang w:val="ru-RU"/>
+        </w:rPr>
+        <w:t>Кнопку редактирования текущей выбранной записи</w:t>
+      </w:r>
+      <w:r>
+        <w:rPr>
+          <w:rFonts w:ascii="Arial" w:eastAsia="Times New Roman" w:hAnsi="Arial" w:cs="Arial"/>
+          <w:color w:val="000000"/>
+          <w:lang w:val="ru-RU"/>
+        </w:rPr>
+        <w:t>.</w:t>
       </w:r>
     </w:p>
     <w:p>
@@ -2616,13 +2644,15 @@
         <w:rPr>
           <w:rFonts w:ascii="Arial" w:eastAsia="Times New Roman" w:hAnsi="Arial" w:cs="Arial"/>
           <w:color w:val="000000"/>
-        </w:rPr>
-      </w:pPr>
-      <w:proofErr w:type="spellStart"/>
-      <w:r>
-        <w:rPr>
-          <w:rFonts w:ascii="Arial" w:eastAsia="Times New Roman" w:hAnsi="Arial" w:cs="Arial"/>
-          <w:color w:val="000000"/>
+          <w:highlight w:val="yellow"/>
+        </w:rPr>
+      </w:pPr>
+      <w:proofErr w:type="spellStart"/>
+      <w:r>
+        <w:rPr>
+          <w:rFonts w:ascii="Arial" w:eastAsia="Times New Roman" w:hAnsi="Arial" w:cs="Arial"/>
+          <w:color w:val="000000"/>
+          <w:highlight w:val="yellow"/>
         </w:rPr>
         <w:t>Поле</w:t>
       </w:r>
@@ -2631,6 +2661,7 @@
         <w:rPr>
           <w:rFonts w:ascii="Arial" w:eastAsia="Times New Roman" w:hAnsi="Arial" w:cs="Arial"/>
           <w:color w:val="000000"/>
+          <w:highlight w:val="yellow"/>
         </w:rPr>
         <w:t xml:space="preserve"> “id” (read-only);</w:t>
       </w:r>
@@ -2646,13 +2677,15 @@
         <w:rPr>
           <w:rFonts w:ascii="Arial" w:eastAsia="Times New Roman" w:hAnsi="Arial" w:cs="Arial"/>
           <w:color w:val="000000"/>
-        </w:rPr>
-      </w:pPr>
-      <w:proofErr w:type="spellStart"/>
-      <w:r>
-        <w:rPr>
-          <w:rFonts w:ascii="Arial" w:eastAsia="Times New Roman" w:hAnsi="Arial" w:cs="Arial"/>
-          <w:color w:val="000000"/>
+          <w:highlight w:val="yellow"/>
+        </w:rPr>
+      </w:pPr>
+      <w:proofErr w:type="spellStart"/>
+      <w:r>
+        <w:rPr>
+          <w:rFonts w:ascii="Arial" w:eastAsia="Times New Roman" w:hAnsi="Arial" w:cs="Arial"/>
+          <w:color w:val="000000"/>
+          <w:highlight w:val="yellow"/>
         </w:rPr>
         <w:t>Поле</w:t>
       </w:r>
@@ -2661,6 +2694,7 @@
         <w:rPr>
           <w:rFonts w:ascii="Arial" w:eastAsia="Times New Roman" w:hAnsi="Arial" w:cs="Arial"/>
           <w:color w:val="000000"/>
+          <w:highlight w:val="yellow"/>
         </w:rPr>
         <w:t xml:space="preserve"> “state”;</w:t>
       </w:r>
@@ -2676,13 +2710,15 @@
         <w:rPr>
           <w:rFonts w:ascii="Arial" w:eastAsia="Times New Roman" w:hAnsi="Arial" w:cs="Arial"/>
           <w:color w:val="000000"/>
-        </w:rPr>
-      </w:pPr>
-      <w:proofErr w:type="spellStart"/>
-      <w:r>
-        <w:rPr>
-          <w:rFonts w:ascii="Arial" w:eastAsia="Times New Roman" w:hAnsi="Arial" w:cs="Arial"/>
-          <w:color w:val="000000"/>
+          <w:highlight w:val="yellow"/>
+        </w:rPr>
+      </w:pPr>
+      <w:proofErr w:type="spellStart"/>
+      <w:r>
+        <w:rPr>
+          <w:rFonts w:ascii="Arial" w:eastAsia="Times New Roman" w:hAnsi="Arial" w:cs="Arial"/>
+          <w:color w:val="000000"/>
+          <w:highlight w:val="yellow"/>
         </w:rPr>
         <w:t>Поле</w:t>
       </w:r>
@@ -2691,6 +2727,7 @@
         <w:rPr>
           <w:rFonts w:ascii="Arial" w:eastAsia="Times New Roman" w:hAnsi="Arial" w:cs="Arial"/>
           <w:color w:val="000000"/>
+          <w:highlight w:val="yellow"/>
         </w:rPr>
         <w:t xml:space="preserve"> “name”;</w:t>
       </w:r>
@@ -2713,6 +2750,7 @@
         <w:rPr>
           <w:rFonts w:ascii="Arial" w:eastAsia="Times New Roman" w:hAnsi="Arial" w:cs="Arial"/>
           <w:color w:val="000000"/>
+          <w:highlight w:val="yellow"/>
         </w:rPr>
         <w:t>Выпадающий</w:t>
       </w:r>
@@ -2721,6 +2759,7 @@
         <w:rPr>
           <w:rFonts w:ascii="Arial" w:eastAsia="Times New Roman" w:hAnsi="Arial" w:cs="Arial"/>
           <w:color w:val="000000"/>
+          <w:highlight w:val="yellow"/>
         </w:rPr>
         <w:t xml:space="preserve"> </w:t>
       </w:r>
@@ -2729,6 +2768,7 @@
         <w:rPr>
           <w:rFonts w:ascii="Arial" w:eastAsia="Times New Roman" w:hAnsi="Arial" w:cs="Arial"/>
           <w:color w:val="000000"/>
+          <w:highlight w:val="yellow"/>
         </w:rPr>
         <w:t>список</w:t>
       </w:r>
@@ -2738,7 +2778,15 @@
           <w:rFonts w:ascii="Arial" w:eastAsia="Times New Roman" w:hAnsi="Arial" w:cs="Arial"/>
           <w:color w:val="000000"/>
         </w:rPr>
-        <w:t xml:space="preserve"> “author”;</w:t>
+        <w:t xml:space="preserve"> </w:t>
+      </w:r>
+      <w:r>
+        <w:rPr>
+          <w:rFonts w:ascii="Arial" w:eastAsia="Times New Roman" w:hAnsi="Arial" w:cs="Arial"/>
+          <w:color w:val="000000"/>
+          <w:highlight w:val="yellow"/>
+        </w:rPr>
+        <w:t>“author”;</w:t>
       </w:r>
     </w:p>
     <w:p>
@@ -2752,13 +2800,15 @@
         <w:rPr>
           <w:rFonts w:ascii="Arial" w:eastAsia="Times New Roman" w:hAnsi="Arial" w:cs="Arial"/>
           <w:color w:val="000000"/>
-        </w:rPr>
-      </w:pPr>
-      <w:proofErr w:type="spellStart"/>
-      <w:r>
-        <w:rPr>
-          <w:rFonts w:ascii="Arial" w:eastAsia="Times New Roman" w:hAnsi="Arial" w:cs="Arial"/>
-          <w:color w:val="000000"/>
+          <w:highlight w:val="yellow"/>
+        </w:rPr>
+      </w:pPr>
+      <w:proofErr w:type="spellStart"/>
+      <w:r>
+        <w:rPr>
+          <w:rFonts w:ascii="Arial" w:eastAsia="Times New Roman" w:hAnsi="Arial" w:cs="Arial"/>
+          <w:color w:val="000000"/>
+          <w:highlight w:val="yellow"/>
         </w:rPr>
         <w:t>Поле</w:t>
       </w:r>
@@ -2767,6 +2817,7 @@
         <w:rPr>
           <w:rFonts w:ascii="Arial" w:eastAsia="Times New Roman" w:hAnsi="Arial" w:cs="Arial"/>
           <w:color w:val="000000"/>
+          <w:highlight w:val="yellow"/>
         </w:rPr>
         <w:t xml:space="preserve"> “year”;</w:t>
       </w:r>
@@ -2782,13 +2833,15 @@
         <w:rPr>
           <w:rFonts w:ascii="Arial" w:eastAsia="Times New Roman" w:hAnsi="Arial" w:cs="Arial"/>
           <w:color w:val="000000"/>
-        </w:rPr>
-      </w:pPr>
-      <w:proofErr w:type="spellStart"/>
-      <w:r>
-        <w:rPr>
-          <w:rFonts w:ascii="Arial" w:eastAsia="Times New Roman" w:hAnsi="Arial" w:cs="Arial"/>
-          <w:color w:val="000000"/>
+          <w:highlight w:val="yellow"/>
+        </w:rPr>
+      </w:pPr>
+      <w:proofErr w:type="spellStart"/>
+      <w:r>
+        <w:rPr>
+          <w:rFonts w:ascii="Arial" w:eastAsia="Times New Roman" w:hAnsi="Arial" w:cs="Arial"/>
+          <w:color w:val="000000"/>
+          <w:highlight w:val="yellow"/>
         </w:rPr>
         <w:t>Поле</w:t>
       </w:r>
@@ -2797,6 +2850,7 @@
         <w:rPr>
           <w:rFonts w:ascii="Arial" w:eastAsia="Times New Roman" w:hAnsi="Arial" w:cs="Arial"/>
           <w:color w:val="000000"/>
+          <w:highlight w:val="yellow"/>
         </w:rPr>
         <w:t xml:space="preserve"> “edition”;</w:t>
       </w:r>
@@ -2812,13 +2866,15 @@
         <w:rPr>
           <w:rFonts w:ascii="Arial" w:eastAsia="Times New Roman" w:hAnsi="Arial" w:cs="Arial"/>
           <w:color w:val="000000"/>
-        </w:rPr>
-      </w:pPr>
-      <w:proofErr w:type="spellStart"/>
-      <w:r>
-        <w:rPr>
-          <w:rFonts w:ascii="Arial" w:eastAsia="Times New Roman" w:hAnsi="Arial" w:cs="Arial"/>
-          <w:color w:val="000000"/>
+          <w:highlight w:val="yellow"/>
+        </w:rPr>
+      </w:pPr>
+      <w:proofErr w:type="spellStart"/>
+      <w:r>
+        <w:rPr>
+          <w:rFonts w:ascii="Arial" w:eastAsia="Times New Roman" w:hAnsi="Arial" w:cs="Arial"/>
+          <w:color w:val="000000"/>
+          <w:highlight w:val="yellow"/>
         </w:rPr>
         <w:t>Редактируемый</w:t>
       </w:r>
@@ -2827,6 +2883,7 @@
         <w:rPr>
           <w:rFonts w:ascii="Arial" w:eastAsia="Times New Roman" w:hAnsi="Arial" w:cs="Arial"/>
           <w:color w:val="000000"/>
+          <w:highlight w:val="yellow"/>
         </w:rPr>
         <w:t xml:space="preserve"> </w:t>
       </w:r>
@@ -2835,6 +2892,7 @@
         <w:rPr>
           <w:rFonts w:ascii="Arial" w:eastAsia="Times New Roman" w:hAnsi="Arial" w:cs="Arial"/>
           <w:color w:val="000000"/>
+          <w:highlight w:val="yellow"/>
         </w:rPr>
         <w:t>список</w:t>
       </w:r>
@@ -2843,6 +2901,7 @@
         <w:rPr>
           <w:rFonts w:ascii="Arial" w:eastAsia="Times New Roman" w:hAnsi="Arial" w:cs="Arial"/>
           <w:color w:val="000000"/>
+          <w:highlight w:val="yellow"/>
         </w:rPr>
         <w:t xml:space="preserve"> “</w:t>
       </w:r>
@@ -2851,6 +2910,7 @@
         <w:rPr>
           <w:rFonts w:ascii="Arial" w:eastAsia="Times New Roman" w:hAnsi="Arial" w:cs="Arial"/>
           <w:color w:val="000000"/>
+          <w:highlight w:val="yellow"/>
         </w:rPr>
         <w:t>genreCollection</w:t>
       </w:r>
@@ -2859,6 +2919,7 @@
         <w:rPr>
           <w:rFonts w:ascii="Arial" w:eastAsia="Times New Roman" w:hAnsi="Arial" w:cs="Arial"/>
           <w:color w:val="000000"/>
+          <w:highlight w:val="yellow"/>
         </w:rPr>
         <w:t>”;</w:t>
       </w:r>
@@ -2874,13 +2935,15 @@
         <w:rPr>
           <w:rFonts w:ascii="Arial" w:eastAsia="Times New Roman" w:hAnsi="Arial" w:cs="Arial"/>
           <w:color w:val="000000"/>
-        </w:rPr>
-      </w:pPr>
-      <w:proofErr w:type="spellStart"/>
-      <w:r>
-        <w:rPr>
-          <w:rFonts w:ascii="Arial" w:eastAsia="Times New Roman" w:hAnsi="Arial" w:cs="Arial"/>
-          <w:color w:val="000000"/>
+          <w:highlight w:val="yellow"/>
+        </w:rPr>
+      </w:pPr>
+      <w:proofErr w:type="spellStart"/>
+      <w:r>
+        <w:rPr>
+          <w:rFonts w:ascii="Arial" w:eastAsia="Times New Roman" w:hAnsi="Arial" w:cs="Arial"/>
+          <w:color w:val="000000"/>
+          <w:highlight w:val="yellow"/>
         </w:rPr>
         <w:t>Кнопку</w:t>
       </w:r>
@@ -2889,6 +2952,7 @@
         <w:rPr>
           <w:rFonts w:ascii="Arial" w:eastAsia="Times New Roman" w:hAnsi="Arial" w:cs="Arial"/>
           <w:color w:val="000000"/>
+          <w:highlight w:val="yellow"/>
         </w:rPr>
         <w:t xml:space="preserve"> “OK”;</w:t>
       </w:r>
@@ -2904,13 +2968,15 @@
         <w:rPr>
           <w:rFonts w:ascii="Arial" w:eastAsia="Times New Roman" w:hAnsi="Arial" w:cs="Arial"/>
           <w:color w:val="000000"/>
-        </w:rPr>
-      </w:pPr>
-      <w:proofErr w:type="spellStart"/>
-      <w:r>
-        <w:rPr>
-          <w:rFonts w:ascii="Arial" w:eastAsia="Times New Roman" w:hAnsi="Arial" w:cs="Arial"/>
-          <w:color w:val="000000"/>
+          <w:highlight w:val="yellow"/>
+        </w:rPr>
+      </w:pPr>
+      <w:proofErr w:type="spellStart"/>
+      <w:r>
+        <w:rPr>
+          <w:rFonts w:ascii="Arial" w:eastAsia="Times New Roman" w:hAnsi="Arial" w:cs="Arial"/>
+          <w:color w:val="000000"/>
+          <w:highlight w:val="yellow"/>
         </w:rPr>
         <w:lastRenderedPageBreak/>
         <w:t>Кнопку</w:t>
@@ -2920,6 +2986,7 @@
         <w:rPr>
           <w:rFonts w:ascii="Arial" w:eastAsia="Times New Roman" w:hAnsi="Arial" w:cs="Arial"/>
           <w:color w:val="000000"/>
+          <w:highlight w:val="yellow"/>
         </w:rPr>
         <w:t xml:space="preserve"> “</w:t>
       </w:r>
@@ -2928,6 +2995,7 @@
         <w:rPr>
           <w:rFonts w:ascii="Arial" w:eastAsia="Times New Roman" w:hAnsi="Arial" w:cs="Arial"/>
           <w:color w:val="000000"/>
+          <w:highlight w:val="yellow"/>
         </w:rPr>
         <w:t>Отмена</w:t>
       </w:r>
@@ -2936,6 +3004,7 @@
         <w:rPr>
           <w:rFonts w:ascii="Arial" w:eastAsia="Times New Roman" w:hAnsi="Arial" w:cs="Arial"/>
           <w:color w:val="000000"/>
+          <w:highlight w:val="yellow"/>
         </w:rPr>
         <w:t>”.</w:t>
       </w:r>
@@ -3023,9 +3092,18 @@
         <w:rPr>
           <w:rFonts w:ascii="Arial" w:eastAsia="Times New Roman" w:hAnsi="Arial" w:cs="Arial"/>
           <w:color w:val="000000"/>
-          <w:lang w:val="ru-RU"/>
-        </w:rPr>
-        <w:t>При открытии страницы с перечнем книг мы видим импортированные ранее книги. Для того, чтобы импортировать новые книги мы нажимаем на кнопку “Импорт”. Кнопка “Импорт” отображает диалоговое окно импорта в котором мы указываем адрес удаленного ресурса содержащего данные. После ввода адреса и нажатия на кнопку “ОК” производится импорт данных из ресурса расположенного по указанному адресу. Если в ходе импорта произошла ошибка, то не закрывая диалоговое окно отображаем сообщение об ошибке. В случае успешной процедуры импорта закрывается диалоговое окно и автоматически обновляется перечень импортированных книг.</w:t>
+          <w:highlight w:val="yellow"/>
+          <w:lang w:val="ru-RU"/>
+        </w:rPr>
+        <w:t>При открытии страницы с перечнем книг мы видим импортированные ранее книги</w:t>
+      </w:r>
+      <w:r>
+        <w:rPr>
+          <w:rFonts w:ascii="Arial" w:eastAsia="Times New Roman" w:hAnsi="Arial" w:cs="Arial"/>
+          <w:color w:val="000000"/>
+          <w:lang w:val="ru-RU"/>
+        </w:rPr>
+        <w:t>. Для того, чтобы импортировать новые книги мы нажимаем на кнопку “Импорт”. Кнопка “Импорт” отображает диалоговое окно импорта в котором мы указываем адрес удаленного ресурса содержащего данные. После ввода адреса и нажатия на кнопку “ОК” производится импорт данных из ресурса расположенного по указанному адресу. Если в ходе импорта произошла ошибка, то не закрывая диалоговое окно отображаем сообщение об ошибке. В случае успешной процедуры импорта закрывается диалоговое окно и автоматически обновляется перечень импортированных книг.</w:t>
       </w:r>
     </w:p>
     <w:p>
@@ -3033,16 +3111,16 @@
         <w:spacing w:after="0" w:line="240" w:lineRule="auto"/>
         <w:ind w:firstLine="720"/>
         <w:rPr>
-          <w:rFonts w:ascii="Times New Roman" w:eastAsia="Times New Roman" w:hAnsi="Times New Roman" w:cs="Times New Roman"/>
-          <w:sz w:val="24"/>
-          <w:szCs w:val="24"/>
-          <w:lang w:val="ru-RU"/>
-        </w:rPr>
-      </w:pPr>
-      <w:r>
-        <w:rPr>
-          <w:rFonts w:ascii="Arial" w:eastAsia="Times New Roman" w:hAnsi="Arial" w:cs="Arial"/>
-          <w:color w:val="000000"/>
+          <w:rFonts w:ascii="Arial" w:eastAsia="Times New Roman" w:hAnsi="Arial" w:cs="Arial"/>
+          <w:color w:val="000000"/>
+          <w:lang w:val="ru-RU"/>
+        </w:rPr>
+      </w:pPr>
+      <w:r>
+        <w:rPr>
+          <w:rFonts w:ascii="Arial" w:eastAsia="Times New Roman" w:hAnsi="Arial" w:cs="Arial"/>
+          <w:color w:val="000000"/>
+          <w:highlight w:val="yellow"/>
           <w:lang w:val="ru-RU"/>
         </w:rPr>
         <w:t>При нажатии на кнопку “Редактировать” отображается экран редактирования выбранной из перечня книги. При нажатии на кнопку “ОК” внесенные изменения должны сохраниться и должен быть выполнен переход к обновленному перечню книг.</w:t>
@@ -3051,6 +3129,18 @@
     <w:p>
       <w:pPr>
         <w:spacing w:after="0" w:line="240" w:lineRule="auto"/>
+        <w:ind w:firstLine="720"/>
+        <w:rPr>
+          <w:rFonts w:ascii="Times New Roman" w:eastAsia="Times New Roman" w:hAnsi="Times New Roman" w:cs="Times New Roman"/>
+          <w:sz w:val="24"/>
+          <w:szCs w:val="24"/>
+          <w:lang w:val="ru-RU"/>
+        </w:rPr>
+      </w:pPr>
+    </w:p>
+    <w:p>
+      <w:pPr>
+        <w:spacing w:after="0" w:line="240" w:lineRule="auto"/>
         <w:rPr>
           <w:rFonts w:ascii="Times New Roman" w:eastAsia="Times New Roman" w:hAnsi="Times New Roman" w:cs="Times New Roman"/>
           <w:sz w:val="24"/>
@@ -3083,7 +3173,17 @@
           <w:color w:val="000000"/>
           <w:lang w:val="ru-RU"/>
         </w:rPr>
-        <w:t>[{</w:t>
+        <w:t>[</w:t>
+      </w:r>
+      <w:bookmarkStart w:id="0" w:name="_GoBack"/>
+      <w:bookmarkEnd w:id="0"/>
+      <w:r>
+        <w:rPr>
+          <w:rFonts w:ascii="Arial" w:eastAsia="Times New Roman" w:hAnsi="Arial" w:cs="Arial"/>
+          <w:color w:val="000000"/>
+          <w:lang w:val="ru-RU"/>
+        </w:rPr>
+        <w:t>{</w:t>
       </w:r>
     </w:p>
     <w:p>

</xml_diff>